<commit_message>
added day 4 sims
</commit_message>
<xml_diff>
--- a/Notes/Day3.docx
+++ b/Notes/Day3.docx
@@ -14,22 +14,15 @@
           <w:rFonts w:hint="default"/>
           <w:lang w:val="en-US"/>
         </w:rPr>
-        <w:t>Ideally you size your PMOS a little bit bigger than your NMOS to compensate for the lower mobility of the holes. Normally W/L of the PMOS will be around 2 times of that of NMOS</w:t>
-      </w:r>
-    </w:p>
-    <w:p>
-      <w:pPr>
-        <w:rPr>
-          <w:rFonts w:hint="default"/>
-          <w:lang w:val="en-US"/>
-        </w:rPr>
-      </w:pPr>
-      <w:bookmarkStart w:id="0" w:name="_GoBack"/>
+        <w:t>Ideally you size your PMOS a little bit bigger than your NMOS to compensate for the lower mobility of the holes. Normally W/L of the PMOS will be around 2 to 4 times of that of NMOS</w:t>
+      </w:r>
+    </w:p>
+    <w:p>
       <w:r>
         <w:drawing>
           <wp:inline distT="0" distB="0" distL="114300" distR="114300">
-            <wp:extent cx="5760085" cy="4143375"/>
-            <wp:effectExtent l="0" t="0" r="12065" b="9525"/>
+            <wp:extent cx="5760085" cy="3042285"/>
+            <wp:effectExtent l="0" t="0" r="12065" b="5715"/>
             <wp:docPr id="1" name="Picture 1"/>
             <wp:cNvGraphicFramePr>
               <a:graphicFrameLocks xmlns:a="http://schemas.openxmlformats.org/drawingml/2006/main" noChangeAspect="1"/>
@@ -52,7 +45,7 @@
                   <pic:spPr>
                     <a:xfrm>
                       <a:off x="0" y="0"/>
-                      <a:ext cx="5760085" cy="4143375"/>
+                      <a:ext cx="5760085" cy="3042285"/>
                     </a:xfrm>
                     <a:prstGeom prst="rect">
                       <a:avLst/>
@@ -68,7 +61,335 @@
           </wp:inline>
         </w:drawing>
       </w:r>
+    </w:p>
+    <w:p>
+      <w:r>
+        <w:drawing>
+          <wp:inline distT="0" distB="0" distL="114300" distR="114300">
+            <wp:extent cx="5760085" cy="3077845"/>
+            <wp:effectExtent l="0" t="0" r="12065" b="8255"/>
+            <wp:docPr id="2" name="Picture 2"/>
+            <wp:cNvGraphicFramePr>
+              <a:graphicFrameLocks xmlns:a="http://schemas.openxmlformats.org/drawingml/2006/main" noChangeAspect="1"/>
+            </wp:cNvGraphicFramePr>
+            <a:graphic xmlns:a="http://schemas.openxmlformats.org/drawingml/2006/main">
+              <a:graphicData uri="http://schemas.openxmlformats.org/drawingml/2006/picture">
+                <pic:pic xmlns:pic="http://schemas.openxmlformats.org/drawingml/2006/picture">
+                  <pic:nvPicPr>
+                    <pic:cNvPr id="2" name="Picture 2"/>
+                    <pic:cNvPicPr>
+                      <a:picLocks noChangeAspect="1"/>
+                    </pic:cNvPicPr>
+                  </pic:nvPicPr>
+                  <pic:blipFill>
+                    <a:blip r:embed="rId5"/>
+                    <a:stretch>
+                      <a:fillRect/>
+                    </a:stretch>
+                  </pic:blipFill>
+                  <pic:spPr>
+                    <a:xfrm>
+                      <a:off x="0" y="0"/>
+                      <a:ext cx="5760085" cy="3077845"/>
+                    </a:xfrm>
+                    <a:prstGeom prst="rect">
+                      <a:avLst/>
+                    </a:prstGeom>
+                    <a:noFill/>
+                    <a:ln>
+                      <a:noFill/>
+                    </a:ln>
+                  </pic:spPr>
+                </pic:pic>
+              </a:graphicData>
+            </a:graphic>
+          </wp:inline>
+        </w:drawing>
+      </w:r>
+    </w:p>
+    <w:p>
+      <w:r>
+        <w:drawing>
+          <wp:inline distT="0" distB="0" distL="114300" distR="114300">
+            <wp:extent cx="4441190" cy="3120390"/>
+            <wp:effectExtent l="0" t="0" r="16510" b="3810"/>
+            <wp:docPr id="3" name="Picture 3"/>
+            <wp:cNvGraphicFramePr>
+              <a:graphicFrameLocks xmlns:a="http://schemas.openxmlformats.org/drawingml/2006/main" noChangeAspect="1"/>
+            </wp:cNvGraphicFramePr>
+            <a:graphic xmlns:a="http://schemas.openxmlformats.org/drawingml/2006/main">
+              <a:graphicData uri="http://schemas.openxmlformats.org/drawingml/2006/picture">
+                <pic:pic xmlns:pic="http://schemas.openxmlformats.org/drawingml/2006/picture">
+                  <pic:nvPicPr>
+                    <pic:cNvPr id="3" name="Picture 3"/>
+                    <pic:cNvPicPr>
+                      <a:picLocks noChangeAspect="1"/>
+                    </pic:cNvPicPr>
+                  </pic:nvPicPr>
+                  <pic:blipFill>
+                    <a:blip r:embed="rId6"/>
+                    <a:stretch>
+                      <a:fillRect/>
+                    </a:stretch>
+                  </pic:blipFill>
+                  <pic:spPr>
+                    <a:xfrm>
+                      <a:off x="0" y="0"/>
+                      <a:ext cx="4441190" cy="3120390"/>
+                    </a:xfrm>
+                    <a:prstGeom prst="rect">
+                      <a:avLst/>
+                    </a:prstGeom>
+                    <a:noFill/>
+                    <a:ln>
+                      <a:noFill/>
+                    </a:ln>
+                  </pic:spPr>
+                </pic:pic>
+              </a:graphicData>
+            </a:graphic>
+          </wp:inline>
+        </w:drawing>
+      </w:r>
+    </w:p>
+    <w:p>
+      <w:r>
+        <w:drawing>
+          <wp:inline distT="0" distB="0" distL="114300" distR="114300">
+            <wp:extent cx="5760085" cy="2970530"/>
+            <wp:effectExtent l="0" t="0" r="12065" b="1270"/>
+            <wp:docPr id="5" name="Picture 5"/>
+            <wp:cNvGraphicFramePr>
+              <a:graphicFrameLocks xmlns:a="http://schemas.openxmlformats.org/drawingml/2006/main" noChangeAspect="1"/>
+            </wp:cNvGraphicFramePr>
+            <a:graphic xmlns:a="http://schemas.openxmlformats.org/drawingml/2006/main">
+              <a:graphicData uri="http://schemas.openxmlformats.org/drawingml/2006/picture">
+                <pic:pic xmlns:pic="http://schemas.openxmlformats.org/drawingml/2006/picture">
+                  <pic:nvPicPr>
+                    <pic:cNvPr id="5" name="Picture 5"/>
+                    <pic:cNvPicPr>
+                      <a:picLocks noChangeAspect="1"/>
+                    </pic:cNvPicPr>
+                  </pic:nvPicPr>
+                  <pic:blipFill>
+                    <a:blip r:embed="rId7"/>
+                    <a:stretch>
+                      <a:fillRect/>
+                    </a:stretch>
+                  </pic:blipFill>
+                  <pic:spPr>
+                    <a:xfrm>
+                      <a:off x="0" y="0"/>
+                      <a:ext cx="5760085" cy="2970530"/>
+                    </a:xfrm>
+                    <a:prstGeom prst="rect">
+                      <a:avLst/>
+                    </a:prstGeom>
+                    <a:noFill/>
+                    <a:ln>
+                      <a:noFill/>
+                    </a:ln>
+                  </pic:spPr>
+                </pic:pic>
+              </a:graphicData>
+            </a:graphic>
+          </wp:inline>
+        </w:drawing>
+      </w:r>
+    </w:p>
+    <w:p>
+      <w:pPr>
+        <w:rPr>
+          <w:rFonts w:hint="default"/>
+          <w:lang w:val="en-US"/>
+        </w:rPr>
+      </w:pPr>
+      <w:r>
+        <w:rPr>
+          <w:rFonts w:hint="default"/>
+          <w:lang w:val="en-US"/>
+        </w:rPr>
+        <w:t xml:space="preserve">As seen above, the switching threshold varies only by a little when the size changes by a lot=&gt; inverter is robust </w:t>
+      </w:r>
+    </w:p>
+    <w:p>
+      <w:r>
+        <w:drawing>
+          <wp:inline distT="0" distB="0" distL="114300" distR="114300">
+            <wp:extent cx="5760085" cy="3295650"/>
+            <wp:effectExtent l="0" t="0" r="12065" b="0"/>
+            <wp:docPr id="6" name="Picture 6"/>
+            <wp:cNvGraphicFramePr>
+              <a:graphicFrameLocks xmlns:a="http://schemas.openxmlformats.org/drawingml/2006/main" noChangeAspect="1"/>
+            </wp:cNvGraphicFramePr>
+            <a:graphic xmlns:a="http://schemas.openxmlformats.org/drawingml/2006/main">
+              <a:graphicData uri="http://schemas.openxmlformats.org/drawingml/2006/picture">
+                <pic:pic xmlns:pic="http://schemas.openxmlformats.org/drawingml/2006/picture">
+                  <pic:nvPicPr>
+                    <pic:cNvPr id="6" name="Picture 6"/>
+                    <pic:cNvPicPr>
+                      <a:picLocks noChangeAspect="1"/>
+                    </pic:cNvPicPr>
+                  </pic:nvPicPr>
+                  <pic:blipFill>
+                    <a:blip r:embed="rId8"/>
+                    <a:stretch>
+                      <a:fillRect/>
+                    </a:stretch>
+                  </pic:blipFill>
+                  <pic:spPr>
+                    <a:xfrm>
+                      <a:off x="0" y="0"/>
+                      <a:ext cx="5760085" cy="3295650"/>
+                    </a:xfrm>
+                    <a:prstGeom prst="rect">
+                      <a:avLst/>
+                    </a:prstGeom>
+                    <a:noFill/>
+                    <a:ln>
+                      <a:noFill/>
+                    </a:ln>
+                  </pic:spPr>
+                </pic:pic>
+              </a:graphicData>
+            </a:graphic>
+          </wp:inline>
+        </w:drawing>
+      </w:r>
+    </w:p>
+    <w:p>
+      <w:pPr>
+        <w:rPr>
+          <w:rFonts w:hint="default"/>
+          <w:lang w:val="en-US"/>
+        </w:rPr>
+      </w:pPr>
+      <w:r>
+        <w:drawing>
+          <wp:inline distT="0" distB="0" distL="114300" distR="114300">
+            <wp:extent cx="2548890" cy="2173605"/>
+            <wp:effectExtent l="0" t="0" r="3810" b="17145"/>
+            <wp:docPr id="7" name="Picture 7"/>
+            <wp:cNvGraphicFramePr>
+              <a:graphicFrameLocks xmlns:a="http://schemas.openxmlformats.org/drawingml/2006/main" noChangeAspect="1"/>
+            </wp:cNvGraphicFramePr>
+            <a:graphic xmlns:a="http://schemas.openxmlformats.org/drawingml/2006/main">
+              <a:graphicData uri="http://schemas.openxmlformats.org/drawingml/2006/picture">
+                <pic:pic xmlns:pic="http://schemas.openxmlformats.org/drawingml/2006/picture">
+                  <pic:nvPicPr>
+                    <pic:cNvPr id="7" name="Picture 7"/>
+                    <pic:cNvPicPr>
+                      <a:picLocks noChangeAspect="1"/>
+                    </pic:cNvPicPr>
+                  </pic:nvPicPr>
+                  <pic:blipFill>
+                    <a:blip r:embed="rId9"/>
+                    <a:stretch>
+                      <a:fillRect/>
+                    </a:stretch>
+                  </pic:blipFill>
+                  <pic:spPr>
+                    <a:xfrm>
+                      <a:off x="0" y="0"/>
+                      <a:ext cx="2548890" cy="2173605"/>
+                    </a:xfrm>
+                    <a:prstGeom prst="rect">
+                      <a:avLst/>
+                    </a:prstGeom>
+                    <a:noFill/>
+                    <a:ln>
+                      <a:noFill/>
+                    </a:ln>
+                  </pic:spPr>
+                </pic:pic>
+              </a:graphicData>
+            </a:graphic>
+          </wp:inline>
+        </w:drawing>
+      </w:r>
+      <w:r>
+        <w:rPr>
+          <w:rFonts w:hint="default"/>
+          <w:lang w:val="en-US"/>
+        </w:rPr>
+        <w:t xml:space="preserve"> The other sizes c</w:t>
+      </w:r>
+      <w:bookmarkStart w:id="0" w:name="_GoBack"/>
       <w:bookmarkEnd w:id="0"/>
+      <w:r>
+        <w:rPr>
+          <w:rFonts w:hint="default"/>
+          <w:lang w:val="en-US"/>
+        </w:rPr>
+        <w:t>an also be used based on our requirements:</w:t>
+      </w:r>
+    </w:p>
+    <w:p>
+      <w:pPr>
+        <w:rPr>
+          <w:rFonts w:hint="default"/>
+          <w:lang w:val="en-US"/>
+        </w:rPr>
+      </w:pPr>
+      <w:r>
+        <w:drawing>
+          <wp:inline distT="0" distB="0" distL="114300" distR="114300">
+            <wp:extent cx="5760085" cy="1954530"/>
+            <wp:effectExtent l="0" t="0" r="12065" b="7620"/>
+            <wp:docPr id="8" name="Picture 8"/>
+            <wp:cNvGraphicFramePr>
+              <a:graphicFrameLocks xmlns:a="http://schemas.openxmlformats.org/drawingml/2006/main" noChangeAspect="1"/>
+            </wp:cNvGraphicFramePr>
+            <a:graphic xmlns:a="http://schemas.openxmlformats.org/drawingml/2006/main">
+              <a:graphicData uri="http://schemas.openxmlformats.org/drawingml/2006/picture">
+                <pic:pic xmlns:pic="http://schemas.openxmlformats.org/drawingml/2006/picture">
+                  <pic:nvPicPr>
+                    <pic:cNvPr id="8" name="Picture 8"/>
+                    <pic:cNvPicPr>
+                      <a:picLocks noChangeAspect="1"/>
+                    </pic:cNvPicPr>
+                  </pic:nvPicPr>
+                  <pic:blipFill>
+                    <a:blip r:embed="rId10"/>
+                    <a:stretch>
+                      <a:fillRect/>
+                    </a:stretch>
+                  </pic:blipFill>
+                  <pic:spPr>
+                    <a:xfrm>
+                      <a:off x="0" y="0"/>
+                      <a:ext cx="5760085" cy="1954530"/>
+                    </a:xfrm>
+                    <a:prstGeom prst="rect">
+                      <a:avLst/>
+                    </a:prstGeom>
+                    <a:noFill/>
+                    <a:ln>
+                      <a:noFill/>
+                    </a:ln>
+                  </pic:spPr>
+                </pic:pic>
+              </a:graphicData>
+            </a:graphic>
+          </wp:inline>
+        </w:drawing>
+      </w:r>
+    </w:p>
+    <w:p>
+      <w:pPr>
+        <w:rPr>
+          <w:rFonts w:hint="default"/>
+          <w:lang w:val="en-US"/>
+        </w:rPr>
+      </w:pPr>
+    </w:p>
+    <w:p>
+      <w:pPr>
+        <w:rPr>
+          <w:rFonts w:hint="default"/>
+          <w:lang w:val="en-US"/>
+        </w:rPr>
+      </w:pPr>
     </w:p>
     <w:sectPr>
       <w:pgSz w:w="11906" w:h="16838"/>

</xml_diff>